<commit_message>
Updated modules and header file fo task9.1-9.3
</commit_message>
<xml_diff>
--- a/lab09/Report/BMTP-LAB9-Норов.docx
+++ b/lab09/Report/BMTP-LAB9-Норов.docx
@@ -6260,12 +6260,20 @@
         </w:rPr>
         <w:t xml:space="preserve"> </w:t>
       </w:r>
-      <w:r>
-        <w:rPr>
-          <w:szCs w:val="28"/>
-          <w:lang w:val="en-US"/>
-        </w:rPr>
-        <w:t>size</w:t>
+      <w:proofErr w:type="spellStart"/>
+      <w:r>
+        <w:rPr>
+          <w:szCs w:val="28"/>
+          <w:lang w:val="en-US"/>
+        </w:rPr>
+        <w:t>sizesh</w:t>
+      </w:r>
+      <w:proofErr w:type="spellEnd"/>
+      <w:r>
+        <w:rPr>
+          <w:szCs w:val="28"/>
+        </w:rPr>
+        <w:t xml:space="preserve"> </w:t>
       </w:r>
       <w:r>
         <w:rPr>
@@ -6273,62 +6281,39 @@
           <w:szCs w:val="28"/>
           <w:lang w:bidi="ar-DZ"/>
         </w:rPr>
+        <w:t>–</w:t>
+      </w:r>
+      <w:r>
+        <w:rPr>
+          <w:iCs/>
+          <w:szCs w:val="28"/>
+          <w:lang w:bidi="ar-DZ"/>
+        </w:rPr>
         <w:t xml:space="preserve"> </w:t>
       </w:r>
       <w:r>
         <w:rPr>
-          <w:iCs/>
           <w:szCs w:val="28"/>
           <w:lang w:bidi="ar-DZ"/>
         </w:rPr>
-        <w:t>–</w:t>
-      </w:r>
-      <w:r>
-        <w:rPr>
-          <w:iCs/>
+        <w:t>символьний тип</w:t>
+      </w:r>
+      <w:r>
+        <w:rPr>
           <w:szCs w:val="28"/>
           <w:lang w:bidi="ar-DZ"/>
         </w:rPr>
-        <w:t xml:space="preserve"> </w:t>
+        <w:t xml:space="preserve">, </w:t>
       </w:r>
       <w:proofErr w:type="spellStart"/>
       <w:r>
         <w:rPr>
           <w:szCs w:val="28"/>
-          <w:lang w:val="ru-RU" w:bidi="ar-DZ"/>
-        </w:rPr>
-        <w:t>символьний</w:t>
+          <w:lang w:val="en-US"/>
+        </w:rPr>
+        <w:t>sizesh</w:t>
       </w:r>
       <w:proofErr w:type="spellEnd"/>
-      <w:r>
-        <w:rPr>
-          <w:szCs w:val="28"/>
-          <w:lang w:val="ru-RU" w:bidi="ar-DZ"/>
-        </w:rPr>
-        <w:t xml:space="preserve"> тип</w:t>
-      </w:r>
-      <w:r>
-        <w:rPr>
-          <w:szCs w:val="28"/>
-          <w:lang w:bidi="ar-DZ"/>
-        </w:rPr>
-        <w:t xml:space="preserve">, </w:t>
-      </w:r>
-      <w:r>
-        <w:rPr>
-          <w:szCs w:val="28"/>
-          <w:lang w:val="en-US"/>
-        </w:rPr>
-        <w:t>size</w:t>
-      </w:r>
-      <w:r>
-        <w:rPr>
-          <w:iCs/>
-          <w:szCs w:val="28"/>
-          <w:lang w:bidi="ar-DZ"/>
-        </w:rPr>
-        <w:t xml:space="preserve"> </w:t>
-      </w:r>
       <m:oMath>
         <m:r>
           <m:rPr>
@@ -6362,7 +6347,6 @@
       <w:r>
         <w:rPr>
           <w:szCs w:val="28"/>
-          <w:lang w:val="ru-RU"/>
         </w:rPr>
         <w:t>255</w:t>
       </w:r>
@@ -6504,18 +6488,27 @@
         </w:rPr>
         <w:t xml:space="preserve"> = 53,54, то </w:t>
       </w:r>
-      <w:r>
-        <w:rPr>
-          <w:szCs w:val="28"/>
-          <w:lang w:val="en-US"/>
-        </w:rPr>
-        <w:t>size</w:t>
-      </w:r>
-      <w:r>
-        <w:rPr>
-          <w:szCs w:val="28"/>
-        </w:rPr>
-        <w:t xml:space="preserve"> = </w:t>
+      <w:proofErr w:type="spellStart"/>
+      <w:r>
+        <w:rPr>
+          <w:szCs w:val="28"/>
+          <w:lang w:val="en-US"/>
+        </w:rPr>
+        <w:t>sizesh</w:t>
+      </w:r>
+      <w:proofErr w:type="spellEnd"/>
+      <w:r>
+        <w:rPr>
+          <w:szCs w:val="28"/>
+          <w:lang w:val="en-US"/>
+        </w:rPr>
+        <w:t xml:space="preserve"> </w:t>
+      </w:r>
+      <w:r>
+        <w:rPr>
+          <w:szCs w:val="28"/>
+        </w:rPr>
+        <w:t xml:space="preserve">= </w:t>
       </w:r>
       <w:r>
         <w:rPr>
@@ -6584,18 +6577,27 @@
         </w:rPr>
         <w:t xml:space="preserve"> = 55,56, то </w:t>
       </w:r>
-      <w:r>
-        <w:rPr>
-          <w:szCs w:val="28"/>
-          <w:lang w:val="en-US"/>
-        </w:rPr>
-        <w:t>size</w:t>
-      </w:r>
-      <w:r>
-        <w:rPr>
-          <w:szCs w:val="28"/>
-        </w:rPr>
-        <w:t xml:space="preserve"> = </w:t>
+      <w:proofErr w:type="spellStart"/>
+      <w:r>
+        <w:rPr>
+          <w:szCs w:val="28"/>
+          <w:lang w:val="en-US"/>
+        </w:rPr>
+        <w:t>sizesh</w:t>
+      </w:r>
+      <w:proofErr w:type="spellEnd"/>
+      <w:r>
+        <w:rPr>
+          <w:szCs w:val="28"/>
+          <w:lang w:val="en-US"/>
+        </w:rPr>
+        <w:t xml:space="preserve"> </w:t>
+      </w:r>
+      <w:r>
+        <w:rPr>
+          <w:szCs w:val="28"/>
+        </w:rPr>
+        <w:t xml:space="preserve">= </w:t>
       </w:r>
       <w:r>
         <w:rPr>
@@ -6661,18 +6663,27 @@
         </w:rPr>
         <w:t xml:space="preserve">, то </w:t>
       </w:r>
-      <w:r>
-        <w:rPr>
-          <w:szCs w:val="28"/>
-          <w:lang w:val="en-US"/>
-        </w:rPr>
-        <w:t>size</w:t>
-      </w:r>
-      <w:r>
-        <w:rPr>
-          <w:szCs w:val="28"/>
-        </w:rPr>
-        <w:t xml:space="preserve"> = </w:t>
+      <w:proofErr w:type="spellStart"/>
+      <w:r>
+        <w:rPr>
+          <w:szCs w:val="28"/>
+          <w:lang w:val="en-US"/>
+        </w:rPr>
+        <w:t>sizesh</w:t>
+      </w:r>
+      <w:proofErr w:type="spellEnd"/>
+      <w:r>
+        <w:rPr>
+          <w:szCs w:val="28"/>
+          <w:lang w:val="en-US"/>
+        </w:rPr>
+        <w:t xml:space="preserve"> </w:t>
+      </w:r>
+      <w:r>
+        <w:rPr>
+          <w:szCs w:val="28"/>
+        </w:rPr>
+        <w:t xml:space="preserve">= </w:t>
       </w:r>
       <w:r>
         <w:rPr>
@@ -6725,18 +6736,27 @@
         </w:rPr>
         <w:t xml:space="preserve"> = 59,60, то </w:t>
       </w:r>
-      <w:r>
-        <w:rPr>
-          <w:szCs w:val="28"/>
-          <w:lang w:val="en-US"/>
-        </w:rPr>
-        <w:t>size</w:t>
-      </w:r>
-      <w:r>
-        <w:rPr>
-          <w:szCs w:val="28"/>
-        </w:rPr>
-        <w:t xml:space="preserve"> = </w:t>
+      <w:proofErr w:type="spellStart"/>
+      <w:r>
+        <w:rPr>
+          <w:szCs w:val="28"/>
+          <w:lang w:val="en-US"/>
+        </w:rPr>
+        <w:t>sizesh</w:t>
+      </w:r>
+      <w:proofErr w:type="spellEnd"/>
+      <w:r>
+        <w:rPr>
+          <w:szCs w:val="28"/>
+          <w:lang w:val="en-US"/>
+        </w:rPr>
+        <w:t xml:space="preserve"> </w:t>
+      </w:r>
+      <w:r>
+        <w:rPr>
+          <w:szCs w:val="28"/>
+        </w:rPr>
+        <w:t xml:space="preserve">= </w:t>
       </w:r>
       <w:r>
         <w:rPr>
@@ -6815,18 +6835,27 @@
         </w:rPr>
         <w:t xml:space="preserve">, то </w:t>
       </w:r>
-      <w:r>
-        <w:rPr>
-          <w:szCs w:val="28"/>
-          <w:lang w:val="en-US"/>
-        </w:rPr>
-        <w:t>size</w:t>
-      </w:r>
-      <w:r>
-        <w:rPr>
-          <w:szCs w:val="28"/>
-        </w:rPr>
-        <w:t xml:space="preserve"> = </w:t>
+      <w:proofErr w:type="spellStart"/>
+      <w:r>
+        <w:rPr>
+          <w:szCs w:val="28"/>
+          <w:lang w:val="en-US"/>
+        </w:rPr>
+        <w:t>sizesh</w:t>
+      </w:r>
+      <w:proofErr w:type="spellEnd"/>
+      <w:r>
+        <w:rPr>
+          <w:szCs w:val="28"/>
+          <w:lang w:val="en-US"/>
+        </w:rPr>
+        <w:t xml:space="preserve"> </w:t>
+      </w:r>
+      <w:r>
+        <w:rPr>
+          <w:szCs w:val="28"/>
+        </w:rPr>
+        <w:t xml:space="preserve">= </w:t>
       </w:r>
       <w:r>
         <w:rPr>
@@ -7022,18 +7051,27 @@
           <w:lang w:val="en-US"/>
         </w:rPr>
       </w:pPr>
-      <w:r>
-        <w:rPr>
-          <w:szCs w:val="28"/>
-          <w:lang w:val="en-US"/>
-        </w:rPr>
-        <w:t>size</w:t>
-      </w:r>
-      <w:r>
-        <w:rPr>
-          <w:szCs w:val="28"/>
-        </w:rPr>
-        <w:t xml:space="preserve"> = </w:t>
+      <w:proofErr w:type="spellStart"/>
+      <w:r>
+        <w:rPr>
+          <w:szCs w:val="28"/>
+          <w:lang w:val="en-US"/>
+        </w:rPr>
+        <w:t>sizesh</w:t>
+      </w:r>
+      <w:proofErr w:type="spellEnd"/>
+      <w:r>
+        <w:rPr>
+          <w:szCs w:val="28"/>
+          <w:lang w:val="en-US"/>
+        </w:rPr>
+        <w:t xml:space="preserve"> </w:t>
+      </w:r>
+      <w:r>
+        <w:rPr>
+          <w:szCs w:val="28"/>
+        </w:rPr>
+        <w:t xml:space="preserve">= </w:t>
       </w:r>
       <w:r>
         <w:rPr>
@@ -7181,18 +7219,27 @@
           <w:lang w:val="en-US"/>
         </w:rPr>
       </w:pPr>
-      <w:r>
-        <w:rPr>
-          <w:szCs w:val="28"/>
-          <w:lang w:val="en-US"/>
-        </w:rPr>
-        <w:t>size</w:t>
-      </w:r>
-      <w:r>
-        <w:rPr>
-          <w:szCs w:val="28"/>
-        </w:rPr>
-        <w:t xml:space="preserve"> = </w:t>
+      <w:proofErr w:type="spellStart"/>
+      <w:r>
+        <w:rPr>
+          <w:szCs w:val="28"/>
+          <w:lang w:val="en-US"/>
+        </w:rPr>
+        <w:t>sizesh</w:t>
+      </w:r>
+      <w:proofErr w:type="spellEnd"/>
+      <w:r>
+        <w:rPr>
+          <w:szCs w:val="28"/>
+          <w:lang w:val="en-US"/>
+        </w:rPr>
+        <w:t xml:space="preserve"> </w:t>
+      </w:r>
+      <w:r>
+        <w:rPr>
+          <w:szCs w:val="28"/>
+        </w:rPr>
+        <w:t xml:space="preserve">= </w:t>
       </w:r>
       <w:r>
         <w:rPr>
@@ -7344,18 +7391,27 @@
           <w:lang w:val="en-US"/>
         </w:rPr>
       </w:pPr>
-      <w:r>
-        <w:rPr>
-          <w:szCs w:val="28"/>
-          <w:lang w:val="en-US"/>
-        </w:rPr>
-        <w:t>size</w:t>
-      </w:r>
-      <w:r>
-        <w:rPr>
-          <w:szCs w:val="28"/>
-        </w:rPr>
-        <w:t xml:space="preserve"> = </w:t>
+      <w:proofErr w:type="spellStart"/>
+      <w:r>
+        <w:rPr>
+          <w:szCs w:val="28"/>
+          <w:lang w:val="en-US"/>
+        </w:rPr>
+        <w:t>sizesh</w:t>
+      </w:r>
+      <w:proofErr w:type="spellEnd"/>
+      <w:r>
+        <w:rPr>
+          <w:szCs w:val="28"/>
+          <w:lang w:val="en-US"/>
+        </w:rPr>
+        <w:t xml:space="preserve"> </w:t>
+      </w:r>
+      <w:r>
+        <w:rPr>
+          <w:szCs w:val="28"/>
+        </w:rPr>
+        <w:t xml:space="preserve">= </w:t>
       </w:r>
       <w:r>
         <w:rPr>
@@ -7480,18 +7536,27 @@
           <w:lang w:val="en-US"/>
         </w:rPr>
       </w:pPr>
-      <w:r>
-        <w:rPr>
-          <w:szCs w:val="28"/>
-          <w:lang w:val="en-US"/>
-        </w:rPr>
-        <w:t>size</w:t>
-      </w:r>
-      <w:r>
-        <w:rPr>
-          <w:szCs w:val="28"/>
-        </w:rPr>
-        <w:t xml:space="preserve"> = </w:t>
+      <w:proofErr w:type="spellStart"/>
+      <w:r>
+        <w:rPr>
+          <w:szCs w:val="28"/>
+          <w:lang w:val="en-US"/>
+        </w:rPr>
+        <w:t>sizesh</w:t>
+      </w:r>
+      <w:proofErr w:type="spellEnd"/>
+      <w:r>
+        <w:rPr>
+          <w:szCs w:val="28"/>
+          <w:lang w:val="en-US"/>
+        </w:rPr>
+        <w:t xml:space="preserve"> </w:t>
+      </w:r>
+      <w:r>
+        <w:rPr>
+          <w:szCs w:val="28"/>
+        </w:rPr>
+        <w:t xml:space="preserve">= </w:t>
       </w:r>
       <w:r>
         <w:rPr>
@@ -7636,18 +7701,27 @@
           <w:lang w:val="en-US"/>
         </w:rPr>
       </w:pPr>
-      <w:r>
-        <w:rPr>
-          <w:szCs w:val="28"/>
-          <w:lang w:val="en-US"/>
-        </w:rPr>
-        <w:t>size</w:t>
-      </w:r>
-      <w:r>
-        <w:rPr>
-          <w:szCs w:val="28"/>
-        </w:rPr>
-        <w:t xml:space="preserve"> = </w:t>
+      <w:proofErr w:type="spellStart"/>
+      <w:r>
+        <w:rPr>
+          <w:szCs w:val="28"/>
+          <w:lang w:val="en-US"/>
+        </w:rPr>
+        <w:t>sizesh</w:t>
+      </w:r>
+      <w:proofErr w:type="spellEnd"/>
+      <w:r>
+        <w:rPr>
+          <w:szCs w:val="28"/>
+          <w:lang w:val="en-US"/>
+        </w:rPr>
+        <w:t xml:space="preserve"> </w:t>
+      </w:r>
+      <w:r>
+        <w:rPr>
+          <w:szCs w:val="28"/>
+        </w:rPr>
+        <w:t xml:space="preserve">= </w:t>
       </w:r>
       <w:r>
         <w:rPr>
@@ -7874,7 +7948,16 @@
           <w:szCs w:val="28"/>
           <w:lang w:val="en-US"/>
         </w:rPr>
-        <w:t>size;</w:t>
+        <w:t>sizesh</w:t>
+      </w:r>
+      <w:bookmarkStart w:id="0" w:name="_GoBack"/>
+      <w:bookmarkEnd w:id="0"/>
+      <w:r>
+        <w:rPr>
+          <w:szCs w:val="28"/>
+          <w:lang w:val="en-US"/>
+        </w:rPr>
+        <w:t>;</w:t>
       </w:r>
     </w:p>
     <w:p>
@@ -8638,8 +8721,6 @@
         </w:rPr>
         <w:tab/>
       </w:r>
-      <w:bookmarkStart w:id="0" w:name="_GoBack"/>
-      <w:bookmarkEnd w:id="0"/>
     </w:p>
     <w:sectPr>
       <w:pgSz w:w="11906" w:h="16838"/>

</xml_diff>